<commit_message>
Database Table modified in db-tables.xsl and Project synopsis finalized in project-details folder
</commit_message>
<xml_diff>
--- a/project-details/Project Abstract.docx
+++ b/project-details/Project Abstract.docx
@@ -178,7 +178,16 @@
           <w:szCs w:val="36"/>
           <w:lang w:eastAsia="en-IN"/>
         </w:rPr>
-        <w:t xml:space="preserve"> (Apna Bank)</w:t>
+        <w:t xml:space="preserve"> (Suraksha</w:t>
+      </w:r>
+      <w:r>
+        <w:rPr>
+          <w:rFonts w:ascii="Times New Roman" w:eastAsia="Times New Roman" w:hAnsi="Times New Roman" w:cs="Times New Roman"/>
+          <w:sz w:val="32"/>
+          <w:szCs w:val="36"/>
+          <w:lang w:eastAsia="en-IN"/>
+        </w:rPr>
+        <w:t xml:space="preserve"> Bank)</w:t>
       </w:r>
     </w:p>
     <w:p>
@@ -603,11 +612,20 @@
               <w:jc w:val="center"/>
               <w:rPr>
                 <w:rFonts w:ascii="Times New Roman" w:eastAsia="Times New Roman" w:hAnsi="Times New Roman" w:cs="Times New Roman"/>
-                <w:sz w:val="36"/>
+                <w:sz w:val="32"/>
                 <w:szCs w:val="36"/>
                 <w:lang w:eastAsia="en-IN"/>
               </w:rPr>
             </w:pPr>
+            <w:r>
+              <w:rPr>
+                <w:rFonts w:ascii="Times New Roman" w:eastAsia="Times New Roman" w:hAnsi="Times New Roman" w:cs="Times New Roman"/>
+                <w:sz w:val="32"/>
+                <w:szCs w:val="36"/>
+                <w:lang w:eastAsia="en-IN"/>
+              </w:rPr>
+              <w:t>4</w:t>
+            </w:r>
           </w:p>
         </w:tc>
         <w:tc>
@@ -621,11 +639,20 @@
               <w:jc w:val="center"/>
               <w:rPr>
                 <w:rFonts w:ascii="Times New Roman" w:eastAsia="Times New Roman" w:hAnsi="Times New Roman" w:cs="Times New Roman"/>
-                <w:sz w:val="36"/>
+                <w:sz w:val="32"/>
                 <w:szCs w:val="36"/>
                 <w:lang w:eastAsia="en-IN"/>
               </w:rPr>
             </w:pPr>
+            <w:r>
+              <w:rPr>
+                <w:rFonts w:ascii="Times New Roman" w:eastAsia="Times New Roman" w:hAnsi="Times New Roman" w:cs="Times New Roman"/>
+                <w:sz w:val="32"/>
+                <w:szCs w:val="36"/>
+                <w:lang w:eastAsia="en-IN"/>
+              </w:rPr>
+              <w:t>Atul Kumar Giri</w:t>
+            </w:r>
           </w:p>
         </w:tc>
         <w:tc>
@@ -639,11 +666,29 @@
               <w:jc w:val="center"/>
               <w:rPr>
                 <w:rFonts w:ascii="Times New Roman" w:eastAsia="Times New Roman" w:hAnsi="Times New Roman" w:cs="Times New Roman"/>
-                <w:sz w:val="36"/>
+                <w:sz w:val="32"/>
                 <w:szCs w:val="36"/>
                 <w:lang w:eastAsia="en-IN"/>
               </w:rPr>
             </w:pPr>
+            <w:r>
+              <w:rPr>
+                <w:rFonts w:ascii="Times New Roman" w:eastAsia="Times New Roman" w:hAnsi="Times New Roman" w:cs="Times New Roman"/>
+                <w:sz w:val="32"/>
+                <w:szCs w:val="36"/>
+                <w:lang w:eastAsia="en-IN"/>
+              </w:rPr>
+              <w:t>1520121902</w:t>
+            </w:r>
+            <w:r>
+              <w:rPr>
+                <w:rFonts w:ascii="Times New Roman" w:eastAsia="Times New Roman" w:hAnsi="Times New Roman" w:cs="Times New Roman"/>
+                <w:sz w:val="32"/>
+                <w:szCs w:val="36"/>
+                <w:lang w:eastAsia="en-IN"/>
+              </w:rPr>
+              <w:t>5</w:t>
+            </w:r>
           </w:p>
         </w:tc>
       </w:tr>
@@ -658,12 +703,21 @@
               <w:ind w:left="0"/>
               <w:jc w:val="center"/>
               <w:rPr>
-                <w:rFonts w:asciiTheme="majorHAnsi" w:eastAsia="Times New Roman" w:hAnsiTheme="majorHAnsi" w:cs="Times New Roman"/>
-                <w:sz w:val="36"/>
+                <w:rFonts w:ascii="Times New Roman" w:eastAsia="Times New Roman" w:hAnsi="Times New Roman" w:cs="Times New Roman"/>
+                <w:sz w:val="32"/>
                 <w:szCs w:val="36"/>
                 <w:lang w:eastAsia="en-IN"/>
               </w:rPr>
             </w:pPr>
+            <w:r>
+              <w:rPr>
+                <w:rFonts w:ascii="Times New Roman" w:eastAsia="Times New Roman" w:hAnsi="Times New Roman" w:cs="Times New Roman"/>
+                <w:sz w:val="32"/>
+                <w:szCs w:val="36"/>
+                <w:lang w:eastAsia="en-IN"/>
+              </w:rPr>
+              <w:t>5</w:t>
+            </w:r>
           </w:p>
         </w:tc>
         <w:tc>
@@ -676,12 +730,21 @@
               <w:ind w:left="0"/>
               <w:jc w:val="center"/>
               <w:rPr>
-                <w:rFonts w:asciiTheme="majorHAnsi" w:eastAsia="Times New Roman" w:hAnsiTheme="majorHAnsi" w:cs="Times New Roman"/>
-                <w:sz w:val="36"/>
+                <w:rFonts w:ascii="Times New Roman" w:eastAsia="Times New Roman" w:hAnsi="Times New Roman" w:cs="Times New Roman"/>
+                <w:sz w:val="32"/>
                 <w:szCs w:val="36"/>
                 <w:lang w:eastAsia="en-IN"/>
               </w:rPr>
             </w:pPr>
+            <w:r>
+              <w:rPr>
+                <w:rFonts w:ascii="Times New Roman" w:eastAsia="Times New Roman" w:hAnsi="Times New Roman" w:cs="Times New Roman"/>
+                <w:sz w:val="32"/>
+                <w:szCs w:val="36"/>
+                <w:lang w:eastAsia="en-IN"/>
+              </w:rPr>
+              <w:t>Mohit Kumar Gupta</w:t>
+            </w:r>
           </w:p>
         </w:tc>
         <w:tc>
@@ -694,68 +757,30 @@
               <w:ind w:left="0"/>
               <w:jc w:val="center"/>
               <w:rPr>
-                <w:rFonts w:asciiTheme="majorHAnsi" w:eastAsia="Times New Roman" w:hAnsiTheme="majorHAnsi" w:cs="Times New Roman"/>
-                <w:sz w:val="36"/>
+                <w:rFonts w:ascii="Times New Roman" w:eastAsia="Times New Roman" w:hAnsi="Times New Roman" w:cs="Times New Roman"/>
+                <w:sz w:val="32"/>
                 <w:szCs w:val="36"/>
                 <w:lang w:eastAsia="en-IN"/>
               </w:rPr>
             </w:pPr>
-          </w:p>
-        </w:tc>
-      </w:tr>
-      <w:tr>
-        <w:tc>
-          <w:tcPr>
-            <w:tcW w:w="675" w:type="dxa"/>
-          </w:tcPr>
-          <w:p>
-            <w:pPr>
-              <w:pStyle w:val="ListParagraph"/>
-              <w:ind w:left="0"/>
-              <w:jc w:val="center"/>
+            <w:r>
               <w:rPr>
-                <w:rFonts w:asciiTheme="majorHAnsi" w:eastAsia="Times New Roman" w:hAnsiTheme="majorHAnsi" w:cs="Times New Roman"/>
-                <w:sz w:val="36"/>
+                <w:rFonts w:ascii="Times New Roman" w:eastAsia="Times New Roman" w:hAnsi="Times New Roman" w:cs="Times New Roman"/>
+                <w:sz w:val="32"/>
                 <w:szCs w:val="36"/>
                 <w:lang w:eastAsia="en-IN"/>
               </w:rPr>
-            </w:pPr>
-          </w:p>
-        </w:tc>
-        <w:tc>
-          <w:tcPr>
-            <w:tcW w:w="5278" w:type="dxa"/>
-          </w:tcPr>
-          <w:p>
-            <w:pPr>
-              <w:pStyle w:val="ListParagraph"/>
-              <w:ind w:left="0"/>
-              <w:jc w:val="center"/>
+              <w:t>152012190</w:t>
+            </w:r>
+            <w:r>
               <w:rPr>
-                <w:rFonts w:asciiTheme="majorHAnsi" w:eastAsia="Times New Roman" w:hAnsiTheme="majorHAnsi" w:cs="Times New Roman"/>
-                <w:sz w:val="36"/>
+                <w:rFonts w:ascii="Times New Roman" w:eastAsia="Times New Roman" w:hAnsi="Times New Roman" w:cs="Times New Roman"/>
+                <w:sz w:val="32"/>
                 <w:szCs w:val="36"/>
                 <w:lang w:eastAsia="en-IN"/>
               </w:rPr>
-            </w:pPr>
-          </w:p>
-        </w:tc>
-        <w:tc>
-          <w:tcPr>
-            <w:tcW w:w="3402" w:type="dxa"/>
-          </w:tcPr>
-          <w:p>
-            <w:pPr>
-              <w:pStyle w:val="ListParagraph"/>
-              <w:ind w:left="0"/>
-              <w:jc w:val="center"/>
-              <w:rPr>
-                <w:rFonts w:asciiTheme="majorHAnsi" w:eastAsia="Times New Roman" w:hAnsiTheme="majorHAnsi" w:cs="Times New Roman"/>
-                <w:sz w:val="36"/>
-                <w:szCs w:val="36"/>
-                <w:lang w:eastAsia="en-IN"/>
-              </w:rPr>
-            </w:pPr>
+              <w:t>08</w:t>
+            </w:r>
           </w:p>
         </w:tc>
       </w:tr>

</xml_diff>